<commit_message>
change participants joining format
</commit_message>
<xml_diff>
--- a/public/PRISAA-ENTRY-FORM-1.docx
+++ b/public/PRISAA-ENTRY-FORM-1.docx
@@ -77,7 +77,21 @@
                                   </w14:srgbClr>
                                 </w14:shadow>
                               </w:rPr>
-                              <w:t>VMA GLOBAL COLLEGE ENTRY FORM</w:t>
+                              <w:t xml:space="preserve">{SCHOOL} </w:t>
+                            </w:r>
+                            <w:r>
+                              <w:rPr>
+                                <w:rFonts w:ascii="Arial Black" w:hAnsi="Arial Black"/>
+                                <w:color w:val="000000" w:themeColor="text1"/>
+                                <w:sz w:val="32"/>
+                                <w:szCs w:val="72"/>
+                                <w14:shadow w14:blurRad="38100" w14:dist="25400" w14:dir="5400000" w14:sx="100000" w14:sy="100000" w14:kx="0" w14:ky="0" w14:algn="ctr">
+                                  <w14:srgbClr w14:val="6E747A">
+                                    <w14:alpha w14:val="57000"/>
+                                  </w14:srgbClr>
+                                </w14:shadow>
+                              </w:rPr>
+                              <w:t>ENTRY FORM</w:t>
                             </w:r>
                           </w:p>
                           <w:tbl>
@@ -828,7 +842,21 @@
                             </w14:srgbClr>
                           </w14:shadow>
                         </w:rPr>
-                        <w:t>VMA GLOBAL COLLEGE ENTRY FORM</w:t>
+                        <w:t xml:space="preserve">{SCHOOL} </w:t>
+                      </w:r>
+                      <w:r>
+                        <w:rPr>
+                          <w:rFonts w:ascii="Arial Black" w:hAnsi="Arial Black"/>
+                          <w:color w:val="000000" w:themeColor="text1"/>
+                          <w:sz w:val="32"/>
+                          <w:szCs w:val="72"/>
+                          <w14:shadow w14:blurRad="38100" w14:dist="25400" w14:dir="5400000" w14:sx="100000" w14:sy="100000" w14:kx="0" w14:ky="0" w14:algn="ctr">
+                            <w14:srgbClr w14:val="6E747A">
+                              <w14:alpha w14:val="57000"/>
+                            </w14:srgbClr>
+                          </w14:shadow>
+                        </w:rPr>
+                        <w:t>ENTRY FORM</w:t>
                       </w:r>
                     </w:p>
                     <w:tbl>
@@ -1727,14 +1755,7 @@
                 <w:rFonts w:ascii="Arial" w:hAnsi="Arial" w:cs="Arial"/>
                 <w:sz w:val="18"/>
               </w:rPr>
-              <w:t xml:space="preserve">(Number </w:t>
-            </w:r>
-            <w:r>
-              <w:rPr>
-                <w:rFonts w:ascii="Arial" w:hAnsi="Arial" w:cs="Arial"/>
-                <w:sz w:val="18"/>
-              </w:rPr>
-              <w:t>of Players per Event)</w:t>
+              <w:t>(Number of Players per Event)</w:t>
             </w:r>
           </w:p>
         </w:tc>
@@ -2027,13 +2048,7 @@
               <w:rPr>
                 <w:lang w:val="en-PH"/>
               </w:rPr>
-              <w:t>{b5v</w:t>
-            </w:r>
-            <w:r>
-              <w:rPr>
-                <w:lang w:val="en-PH"/>
-              </w:rPr>
-              <w:t>5m}</w:t>
+              <w:t>{b5v5m}</w:t>
             </w:r>
           </w:p>
         </w:tc>
@@ -2076,8 +2091,6 @@
               </w:rPr>
               <w:t>{b5v5</w:t>
             </w:r>
-            <w:bookmarkStart w:id="0" w:name="_GoBack"/>
-            <w:bookmarkEnd w:id="0"/>
             <w:r>
               <w:rPr>
                 <w:lang w:val="en-PH"/>
@@ -5492,94 +5505,7 @@
         </w:tc>
       </w:tr>
     </w:tbl>
-    <w:p>
-      <w:r>
-        <w:rPr>
-          <w:noProof/>
-        </w:rPr>
-        <w:drawing>
-          <wp:anchor distT="0" distB="0" distL="114300" distR="114300" simplePos="0" relativeHeight="251661312" behindDoc="0" locked="0" layoutInCell="1" allowOverlap="1">
-            <wp:simplePos x="0" y="0"/>
-            <wp:positionH relativeFrom="margin">
-              <wp:posOffset>685800</wp:posOffset>
-            </wp:positionH>
-            <wp:positionV relativeFrom="paragraph">
-              <wp:posOffset>226695</wp:posOffset>
-            </wp:positionV>
-            <wp:extent cx="685165" cy="1130935"/>
-            <wp:effectExtent l="0" t="0" r="6668" b="6667"/>
-            <wp:wrapNone/>
-            <wp:docPr id="356" name="Picture 356"/>
-            <wp:cNvGraphicFramePr>
-              <a:graphicFrameLocks xmlns:a="http://schemas.openxmlformats.org/drawingml/2006/main" noChangeAspect="1"/>
-            </wp:cNvGraphicFramePr>
-            <a:graphic xmlns:a="http://schemas.openxmlformats.org/drawingml/2006/main">
-              <a:graphicData uri="http://schemas.openxmlformats.org/drawingml/2006/picture">
-                <pic:pic xmlns:pic="http://schemas.openxmlformats.org/drawingml/2006/picture">
-                  <pic:nvPicPr>
-                    <pic:cNvPr id="356" name="Picture 356"/>
-                    <pic:cNvPicPr>
-                      <a:picLocks noChangeAspect="1" noChangeArrowheads="1"/>
-                    </pic:cNvPicPr>
-                  </pic:nvPicPr>
-                  <pic:blipFill>
-                    <a:blip r:embed="rId8" cstate="print">
-                      <a:extLst>
-                        <a:ext uri="{BEBA8EAE-BF5A-486C-A8C5-ECC9F3942E4B}">
-                          <a14:imgProps xmlns:a14="http://schemas.microsoft.com/office/drawing/2010/main">
-                            <a14:imgLayer r:embed="rId9">
-                              <a14:imgEffect>
-                                <a14:backgroundRemoval t="4914" b="82337" l="31886" r="72800">
-                                  <a14:foregroundMark x1="69257" y1="11288" x2="69257" y2="0"/>
-                                  <a14:foregroundMark x1="72914" y1="27623" x2="72914" y2="0"/>
-                                  <a14:foregroundMark x1="62514" y1="5046" x2="62514" y2="0"/>
-                                  <a14:foregroundMark x1="59657" y1="32138" x2="59657" y2="0"/>
-                                  <a14:foregroundMark x1="59314" y1="43559" x2="59314" y2="0"/>
-                                  <a14:foregroundMark x1="68000" y1="76361" x2="68000" y2="0"/>
-                                  <a14:foregroundMark x1="56800" y1="82470" x2="56800" y2="0"/>
-                                  <a14:foregroundMark x1="31886" y1="38645" x2="31886" y2="0"/>
-                                  <a14:foregroundMark x1="51657" y1="54847" x2="51657" y2="0"/>
-                                  <a14:foregroundMark x1="66971" y1="55246" x2="66971" y2="0"/>
-                                  <a14:backgroundMark x1="42057" y1="31474" x2="42057" y2="0"/>
-                                  <a14:backgroundMark x1="42857" y1="29748" x2="42857" y2="0"/>
-                                </a14:backgroundRemoval>
-                              </a14:imgEffect>
-                              <a14:imgEffect>
-                                <a14:brightnessContrast bright="-20000"/>
-                              </a14:imgEffect>
-                            </a14:imgLayer>
-                          </a14:imgProps>
-                        </a:ext>
-                        <a:ext uri="{28A0092B-C50C-407E-A947-70E740481C1C}">
-                          <a14:useLocalDpi xmlns:a14="http://schemas.microsoft.com/office/drawing/2010/main" val="0"/>
-                        </a:ext>
-                      </a:extLst>
-                    </a:blip>
-                    <a:srcRect l="28763" r="25418" b="12104"/>
-                    <a:stretch>
-                      <a:fillRect/>
-                    </a:stretch>
-                  </pic:blipFill>
-                  <pic:spPr>
-                    <a:xfrm rot="16200000">
-                      <a:off x="0" y="0"/>
-                      <a:ext cx="685105" cy="1131162"/>
-                    </a:xfrm>
-                    <a:prstGeom prst="rect">
-                      <a:avLst/>
-                    </a:prstGeom>
-                    <a:noFill/>
-                    <a:ln>
-                      <a:noFill/>
-                    </a:ln>
-                  </pic:spPr>
-                </pic:pic>
-              </a:graphicData>
-            </a:graphic>
-          </wp:anchor>
-        </w:drawing>
-      </w:r>
-    </w:p>
+    <w:p/>
     <w:p>
       <w:r>
         <w:t xml:space="preserve">PLEASE CHECK YOUR ENTRY FOR NIR PRISAA </w:t>
@@ -5609,32 +5535,9 @@
     <w:p>
       <w:pPr>
         <w:spacing w:after="0" w:line="240" w:lineRule="auto"/>
-        <w:rPr>
-          <w:b/>
-          <w:u w:val="single"/>
-        </w:rPr>
       </w:pPr>
-      <w:r>
-        <w:rPr>
-          <w:b/>
-          <w:u w:val="single"/>
-        </w:rPr>
-        <w:t xml:space="preserve">JOEL LESTER G. MANGANTI, LPT, </w:t>
-      </w:r>
-      <w:proofErr w:type="spellStart"/>
-      <w:r>
-        <w:rPr>
-          <w:b/>
-          <w:u w:val="single"/>
-        </w:rPr>
-        <w:t>MAEd</w:t>
-      </w:r>
-      <w:proofErr w:type="spellEnd"/>
-    </w:p>
-    <w:p>
-      <w:pPr>
-        <w:spacing w:after="0" w:line="240" w:lineRule="auto"/>
-      </w:pPr>
+      <w:bookmarkStart w:id="0" w:name="_GoBack"/>
+      <w:bookmarkEnd w:id="0"/>
       <w:r>
         <w:t>Sports Director/Coordinator/Moderator</w:t>
       </w:r>
@@ -5665,7 +5568,6 @@
         <w:spacing w:after="0" w:line="240" w:lineRule="auto"/>
       </w:pPr>
       <w:r>
-        <w:lastRenderedPageBreak/>
         <w:t xml:space="preserve">Contact Number: </w:t>
       </w:r>
     </w:p>
@@ -5696,7 +5598,7 @@
       </w:r>
     </w:p>
     <w:sectPr>
-      <w:headerReference w:type="default" r:id="rId10"/>
+      <w:headerReference w:type="default" r:id="rId8"/>
       <w:pgSz w:w="12240" w:h="15840"/>
       <w:pgMar w:top="1440" w:right="1440" w:bottom="1440" w:left="1440" w:header="720" w:footer="720" w:gutter="0"/>
       <w:cols w:space="720"/>
@@ -5903,7 +5805,7 @@
             </wp:anchor>
           </w:drawing>
         </mc:Choice>
-        <mc:Fallback xmlns:wpsCustomData="http://www.wps.cn/officeDocument/2013/wpsCustomData" xmlns:w15="http://schemas.microsoft.com/office/word/2012/wordml">
+        <mc:Fallback xmlns:w15="http://schemas.microsoft.com/office/word/2012/wordml" xmlns:wpsCustomData="http://www.wps.cn/officeDocument/2013/wpsCustomData">
           <w:pict>
             <v:shape id="_x0000_s1026" o:spid="_x0000_s1026" o:spt="202" type="#_x0000_t202" style="position:absolute;left:0pt;margin-left:168.1pt;margin-top:-15.85pt;height:126pt;width:225pt;mso-wrap-style:none;z-index:251660288;mso-width-relative:page;mso-height-relative:page;" filled="f" stroked="f" coordsize="21600,21600" o:gfxdata="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">
               <v:fill on="f" focussize="0,0"/>
@@ -6052,7 +5954,7 @@
             </wp:anchor>
           </w:drawing>
         </mc:Choice>
-        <mc:Fallback xmlns:wpsCustomData="http://www.wps.cn/officeDocument/2013/wpsCustomData" xmlns:w15="http://schemas.microsoft.com/office/word/2012/wordml">
+        <mc:Fallback xmlns:w15="http://schemas.microsoft.com/office/word/2012/wordml" xmlns:wpsCustomData="http://www.wps.cn/officeDocument/2013/wpsCustomData">
           <w:pict>
             <v:shape id="_x0000_s1026" o:spid="_x0000_s1026" o:spt="202" type="#_x0000_t202" style="position:absolute;left:0pt;margin-left:168.2pt;margin-top:10.4pt;height:26.75pt;width:248.45pt;mso-wrap-distance-left:9pt;mso-wrap-distance-right:9pt;z-index:-251655168;mso-width-relative:page;mso-height-relative:page;" filled="f" stroked="f" coordsize="21600,21600" wrapcoords="261 0 261 20591 21126 20591 21126 0 261 0" o:gfxdata="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">
               <v:fill on="f" focussize="0,0"/>

</xml_diff>